<commit_message>
A: add chapter2. Closes #2
</commit_message>
<xml_diff>
--- a/Documentation/SDD.docx
+++ b/Documentation/SDD.docx
@@ -559,7 +559,15 @@
         <w:pStyle w:val="Comment"/>
       </w:pPr>
       <w:r>
-        <w:t>Note: Text under ”‘What is this” and displayed in dark red italics (style=Comment) is included to provide guidance to the author and should be deleted before publishing the document.</w:t>
+        <w:t xml:space="preserve">Note: Text </w:t>
+      </w:r>
+      <w:proofErr w:type="gramStart"/>
+      <w:r>
+        <w:t>under ”</w:t>
+      </w:r>
+      <w:proofErr w:type="gramEnd"/>
+      <w:r>
+        <w:t>‘What is this” and displayed in dark red italics (style=Comment) is included to provide guidance to the author and should be deleted before publishing the document.</w:t>
       </w:r>
       <w:r>
         <w:t xml:space="preserve"> Blue text is example text that should be modified or removed.</w:t>
@@ -5705,7 +5713,21 @@
         <w:rPr>
           <w:lang w:val="en-US"/>
         </w:rPr>
-        <w:t>The purpose attribute shall provide the rationale for the creation of the entity. Therefore, it shall designate the specific functional and performance requirements for which this entity was created; see IEEE Std 830-1998. The purpose attribute shall also describe special requirements that must be met by the entity that are not included in the software requirements specification.</w:t>
+        <w:t xml:space="preserve">The purpose attribute shall provide the rationale for the creation of the entity. Therefore, it shall designate the specific functional and performance requirements for which this entity was created; see IEEE </w:t>
+      </w:r>
+      <w:proofErr w:type="gramStart"/>
+      <w:r>
+        <w:rPr>
+          <w:lang w:val="en-US"/>
+        </w:rPr>
+        <w:t>Std</w:t>
+      </w:r>
+      <w:proofErr w:type="gramEnd"/>
+      <w:r>
+        <w:rPr>
+          <w:lang w:val="en-US"/>
+        </w:rPr>
+        <w:t xml:space="preserve"> 830-1998. The purpose attribute shall also describe special requirements that must be met by the entity that are not included in the software requirements specification.</w:t>
       </w:r>
     </w:p>
     <w:p>
@@ -5787,7 +5809,21 @@
         <w:rPr>
           <w:lang w:val="en-US"/>
         </w:rPr>
-        <w:t>relationship for an entity. This information is used to trace requirements to design entities and to identify parent/child structural relationships through a software system decomposition.</w:t>
+        <w:t xml:space="preserve">relationship for an entity. This information is used to trace requirements to design entities and to identify parent/child structural relationships through </w:t>
+      </w:r>
+      <w:proofErr w:type="gramStart"/>
+      <w:r>
+        <w:rPr>
+          <w:lang w:val="en-US"/>
+        </w:rPr>
+        <w:t>a software</w:t>
+      </w:r>
+      <w:proofErr w:type="gramEnd"/>
+      <w:r>
+        <w:rPr>
+          <w:lang w:val="en-US"/>
+        </w:rPr>
+        <w:t xml:space="preserve"> system decomposition.</w:t>
       </w:r>
     </w:p>
     <w:p>
@@ -6141,7 +6177,47 @@
           <w:color w:val="000000"/>
           <w:shd w:val="clear" w:color="auto" w:fill="F9F6EF"/>
         </w:rPr>
-        <w:t>Considering the fact that project isn’t very difficult to use and understand, the decomposition will not have alot of top level entitie</w:t>
+        <w:t>Considering the fact that project isn’t very difficult to use and understand</w:t>
+      </w:r>
+      <w:proofErr w:type="gramStart"/>
+      <w:r>
+        <w:rPr>
+          <w:rFonts w:ascii="Tahoma" w:hAnsi="Tahoma" w:cs="Tahoma"/>
+          <w:bCs/>
+          <w:color w:val="000000"/>
+          <w:shd w:val="clear" w:color="auto" w:fill="F9F6EF"/>
+        </w:rPr>
+        <w:t>,</w:t>
+      </w:r>
+      <w:proofErr w:type="gramEnd"/>
+      <w:r>
+        <w:rPr>
+          <w:rFonts w:ascii="Tahoma" w:hAnsi="Tahoma" w:cs="Tahoma"/>
+          <w:bCs/>
+          <w:color w:val="000000"/>
+          <w:shd w:val="clear" w:color="auto" w:fill="F9F6EF"/>
+        </w:rPr>
+        <w:t xml:space="preserve"> the decomposition will not have </w:t>
+      </w:r>
+      <w:proofErr w:type="spellStart"/>
+      <w:r>
+        <w:rPr>
+          <w:rFonts w:ascii="Tahoma" w:hAnsi="Tahoma" w:cs="Tahoma"/>
+          <w:bCs/>
+          <w:color w:val="000000"/>
+          <w:shd w:val="clear" w:color="auto" w:fill="F9F6EF"/>
+        </w:rPr>
+        <w:t>alot</w:t>
+      </w:r>
+      <w:proofErr w:type="spellEnd"/>
+      <w:r>
+        <w:rPr>
+          <w:rFonts w:ascii="Tahoma" w:hAnsi="Tahoma" w:cs="Tahoma"/>
+          <w:bCs/>
+          <w:color w:val="000000"/>
+          <w:shd w:val="clear" w:color="auto" w:fill="F9F6EF"/>
+        </w:rPr>
+        <w:t xml:space="preserve"> of top level entitie</w:t>
       </w:r>
       <w:r>
         <w:rPr>
@@ -6324,16 +6400,25 @@
           <w:i/>
         </w:rPr>
       </w:pPr>
+      <w:proofErr w:type="spellStart"/>
+      <w:proofErr w:type="gramStart"/>
       <w:r>
         <w:rPr>
           <w:i/>
         </w:rPr>
-        <w:t xml:space="preserve">Pic 2.1 .Simple decomposition of </w:t>
-      </w:r>
+        <w:t>Pic</w:t>
+      </w:r>
+      <w:proofErr w:type="spellEnd"/>
       <w:r>
         <w:rPr>
           <w:i/>
         </w:rPr>
+        <w:t xml:space="preserve"> 2.1 .Simple decomposition of </w:t>
+      </w:r>
+      <w:r>
+        <w:rPr>
+          <w:i/>
+        </w:rPr>
         <w:t>Conveyo</w:t>
       </w:r>
       <w:r>
@@ -6342,6 +6427,7 @@
         </w:rPr>
         <w:t>r Watching Eye project.</w:t>
       </w:r>
+      <w:proofErr w:type="gramEnd"/>
     </w:p>
     <w:p>
       <w:pPr>
@@ -6356,8 +6442,17 @@
       </w:pPr>
       <w:r>
         <w:tab/>
-        <w:t xml:space="preserve">We can decomposite our project in three main </w:t>
-      </w:r>
+        <w:t xml:space="preserve">We can </w:t>
+      </w:r>
+      <w:proofErr w:type="spellStart"/>
+      <w:r>
+        <w:t>decomposite</w:t>
+      </w:r>
+      <w:proofErr w:type="spellEnd"/>
+      <w:r>
+        <w:t xml:space="preserve"> our project in three main </w:t>
+      </w:r>
+      <w:proofErr w:type="gramStart"/>
       <w:r>
         <w:rPr>
           <w:rFonts w:ascii="Tahoma" w:hAnsi="Tahoma" w:cs="Tahoma"/>
@@ -6376,6 +6471,7 @@
         </w:rPr>
         <w:t xml:space="preserve"> :</w:t>
       </w:r>
+      <w:proofErr w:type="gramEnd"/>
     </w:p>
     <w:p>
       <w:pPr>
@@ -6410,8 +6506,39 @@
           <w:color w:val="000000"/>
           <w:shd w:val="clear" w:color="auto" w:fill="F9F6EF"/>
         </w:rPr>
-        <w:t>Client (using to receive data from camera, compute it and send inf to server, etc. )</w:t>
-      </w:r>
+        <w:t xml:space="preserve">Client (using to receive data from camera, compute it and send </w:t>
+      </w:r>
+      <w:proofErr w:type="spellStart"/>
+      <w:r>
+        <w:rPr>
+          <w:rFonts w:ascii="Tahoma" w:hAnsi="Tahoma" w:cs="Tahoma"/>
+          <w:bCs/>
+          <w:color w:val="000000"/>
+          <w:shd w:val="clear" w:color="auto" w:fill="F9F6EF"/>
+        </w:rPr>
+        <w:t>inf</w:t>
+      </w:r>
+      <w:proofErr w:type="spellEnd"/>
+      <w:r>
+        <w:rPr>
+          <w:rFonts w:ascii="Tahoma" w:hAnsi="Tahoma" w:cs="Tahoma"/>
+          <w:bCs/>
+          <w:color w:val="000000"/>
+          <w:shd w:val="clear" w:color="auto" w:fill="F9F6EF"/>
+        </w:rPr>
+        <w:t xml:space="preserve"> to server, etc</w:t>
+      </w:r>
+      <w:proofErr w:type="gramStart"/>
+      <w:r>
+        <w:rPr>
+          <w:rFonts w:ascii="Tahoma" w:hAnsi="Tahoma" w:cs="Tahoma"/>
+          <w:bCs/>
+          <w:color w:val="000000"/>
+          <w:shd w:val="clear" w:color="auto" w:fill="F9F6EF"/>
+        </w:rPr>
+        <w:t>. )</w:t>
+      </w:r>
+      <w:proofErr w:type="gramEnd"/>
     </w:p>
     <w:p>
       <w:pPr>
@@ -6510,13 +6637,23 @@
           <w:szCs w:val="24"/>
         </w:rPr>
       </w:pPr>
+      <w:proofErr w:type="gramStart"/>
       <w:r>
         <w:rPr>
           <w:color w:val="0000FF"/>
           <w:sz w:val="24"/>
           <w:szCs w:val="24"/>
         </w:rPr>
-        <w:t>Entity 1. Server</w:t>
+        <w:t>Entity 1.</w:t>
+      </w:r>
+      <w:proofErr w:type="gramEnd"/>
+      <w:r>
+        <w:rPr>
+          <w:color w:val="0000FF"/>
+          <w:sz w:val="24"/>
+          <w:szCs w:val="24"/>
+        </w:rPr>
+        <w:t xml:space="preserve"> Server</w:t>
       </w:r>
     </w:p>
     <w:p>
@@ -6544,7 +6681,25 @@
           <w:iCs/>
           <w:color w:val="auto"/>
         </w:rPr>
-        <w:t>Server is a program wich coordinate all system working, create relatio</w:t>
+        <w:t xml:space="preserve">Server is a program </w:t>
+      </w:r>
+      <w:proofErr w:type="spellStart"/>
+      <w:r>
+        <w:rPr>
+          <w:i w:val="0"/>
+          <w:iCs/>
+          <w:color w:val="auto"/>
+        </w:rPr>
+        <w:t>wich</w:t>
+      </w:r>
+      <w:proofErr w:type="spellEnd"/>
+      <w:r>
+        <w:rPr>
+          <w:i w:val="0"/>
+          <w:iCs/>
+          <w:color w:val="auto"/>
+        </w:rPr>
+        <w:t xml:space="preserve"> coordinate all system working, create relatio</w:t>
       </w:r>
       <w:r>
         <w:rPr>
@@ -6622,13 +6777,41 @@
         <w:rPr>
           <w:lang w:val="en-AU"/>
         </w:rPr>
-        <w:t>The main purpose of server creating and activity is correct communication between user, client data base. Using server makes us easier to create simple architecture of system, and support it in future. It</w:t>
-      </w:r>
+        <w:t xml:space="preserve">The main purpose of server creating and activity is correct communication between </w:t>
+      </w:r>
+      <w:proofErr w:type="gramStart"/>
       <w:r>
         <w:rPr>
           <w:lang w:val="en-AU"/>
         </w:rPr>
-        <w:t xml:space="preserve"> must be available to install this program on Windows/Linux, and attach data base modules. Command system of server have to be friendly to user.</w:t>
+        <w:t>user</w:t>
+      </w:r>
+      <w:proofErr w:type="gramEnd"/>
+      <w:r>
+        <w:rPr>
+          <w:lang w:val="en-AU"/>
+        </w:rPr>
+        <w:t>, client data base. Using server makes us easier to create simple architecture of system, and support it in future. It</w:t>
+      </w:r>
+      <w:r>
+        <w:rPr>
+          <w:lang w:val="en-AU"/>
+        </w:rPr>
+        <w:t xml:space="preserve"> must be available to install this program on Windows/Linux, and attach data base modules. Command </w:t>
+      </w:r>
+      <w:proofErr w:type="gramStart"/>
+      <w:r>
+        <w:rPr>
+          <w:lang w:val="en-AU"/>
+        </w:rPr>
+        <w:t>system of server have</w:t>
+      </w:r>
+      <w:proofErr w:type="gramEnd"/>
+      <w:r>
+        <w:rPr>
+          <w:lang w:val="en-AU"/>
+        </w:rPr>
+        <w:t xml:space="preserve"> to be friendly to user.</w:t>
       </w:r>
       <w:r>
         <w:rPr>
@@ -6779,7 +6962,15 @@
         <w:ind w:left="720"/>
       </w:pPr>
       <w:r>
-        <w:t>Server entity can be divided itno 3 sub-entities:</w:t>
+        <w:t xml:space="preserve">Server entity can be divided </w:t>
+      </w:r>
+      <w:proofErr w:type="spellStart"/>
+      <w:r>
+        <w:t>itno</w:t>
+      </w:r>
+      <w:proofErr w:type="spellEnd"/>
+      <w:r>
+        <w:t xml:space="preserve"> 3 sub-entities:</w:t>
       </w:r>
     </w:p>
     <w:p>
@@ -6882,9 +7073,29 @@
         <w:ind w:left="1494"/>
         <w:jc w:val="center"/>
       </w:pPr>
-      <w:r>
-        <w:t>Pic 2.2. SubEntities of Server.</w:t>
-      </w:r>
+      <w:proofErr w:type="spellStart"/>
+      <w:proofErr w:type="gramStart"/>
+      <w:r>
+        <w:t>Pic</w:t>
+      </w:r>
+      <w:proofErr w:type="spellEnd"/>
+      <w:r>
+        <w:t xml:space="preserve"> 2.2.</w:t>
+      </w:r>
+      <w:proofErr w:type="gramEnd"/>
+      <w:r>
+        <w:t xml:space="preserve"> </w:t>
+      </w:r>
+      <w:proofErr w:type="spellStart"/>
+      <w:proofErr w:type="gramStart"/>
+      <w:r>
+        <w:t>SubEntities</w:t>
+      </w:r>
+      <w:proofErr w:type="spellEnd"/>
+      <w:r>
+        <w:t xml:space="preserve"> of Server.</w:t>
+      </w:r>
+      <w:proofErr w:type="gramEnd"/>
     </w:p>
     <w:p>
       <w:pPr>
@@ -6896,6 +7107,7 @@
         </w:rPr>
       </w:pPr>
       <w:bookmarkStart w:id="17" w:name="_Toc127064453"/>
+      <w:proofErr w:type="gramStart"/>
       <w:r>
         <w:rPr>
           <w:color w:val="0000FF"/>
@@ -6911,14 +7123,23 @@
           <w:sz w:val="24"/>
           <w:szCs w:val="24"/>
         </w:rPr>
-        <w:t xml:space="preserve">. </w:t>
-      </w:r>
+        <w:t>.</w:t>
+      </w:r>
+      <w:proofErr w:type="gramEnd"/>
       <w:r>
         <w:rPr>
           <w:color w:val="0000FF"/>
           <w:sz w:val="24"/>
           <w:szCs w:val="24"/>
         </w:rPr>
+        <w:t xml:space="preserve"> </w:t>
+      </w:r>
+      <w:r>
+        <w:rPr>
+          <w:color w:val="0000FF"/>
+          <w:sz w:val="24"/>
+          <w:szCs w:val="24"/>
+        </w:rPr>
         <w:t xml:space="preserve">Client </w:t>
       </w:r>
     </w:p>
@@ -6943,24 +7164,66 @@
         <w:rPr>
           <w:lang w:val="en-AU"/>
         </w:rPr>
-        <w:t>Client is a program wich has connections with camera</w:t>
-      </w:r>
+        <w:t xml:space="preserve">Client is a program </w:t>
+      </w:r>
+      <w:proofErr w:type="spellStart"/>
       <w:r>
         <w:rPr>
           <w:lang w:val="en-AU"/>
         </w:rPr>
+        <w:t>wich</w:t>
+      </w:r>
+      <w:proofErr w:type="spellEnd"/>
+      <w:r>
+        <w:rPr>
+          <w:lang w:val="en-AU"/>
+        </w:rPr>
+        <w:t xml:space="preserve"> has connections with camera</w:t>
+      </w:r>
+      <w:r>
+        <w:rPr>
+          <w:lang w:val="en-AU"/>
+        </w:rPr>
         <w:t>(s)</w:t>
       </w:r>
       <w:r>
         <w:rPr>
           <w:lang w:val="en-AU"/>
         </w:rPr>
-        <w:t>, or another receiving device,  and is using to convert visualization of conveyor to informations about it</w:t>
-      </w:r>
+        <w:t>, or another receiving device</w:t>
+      </w:r>
+      <w:proofErr w:type="gramStart"/>
       <w:r>
         <w:rPr>
           <w:lang w:val="en-AU"/>
         </w:rPr>
+        <w:t>,  and</w:t>
+      </w:r>
+      <w:proofErr w:type="gramEnd"/>
+      <w:r>
+        <w:rPr>
+          <w:lang w:val="en-AU"/>
+        </w:rPr>
+        <w:t xml:space="preserve"> is using to convert visualization of conveyor to </w:t>
+      </w:r>
+      <w:proofErr w:type="spellStart"/>
+      <w:r>
+        <w:rPr>
+          <w:lang w:val="en-AU"/>
+        </w:rPr>
+        <w:t>informations</w:t>
+      </w:r>
+      <w:proofErr w:type="spellEnd"/>
+      <w:r>
+        <w:rPr>
+          <w:lang w:val="en-AU"/>
+        </w:rPr>
+        <w:t xml:space="preserve"> about it</w:t>
+      </w:r>
+      <w:r>
+        <w:rPr>
+          <w:lang w:val="en-AU"/>
+        </w:rPr>
         <w:t>’</w:t>
       </w:r>
       <w:r>
@@ -6997,19 +7260,41 @@
         <w:rPr>
           <w:lang w:val="en-AU"/>
         </w:rPr>
-        <w:t xml:space="preserve">If server is our system’s heart, then client is it’s eyes and mouth. It receive data from camera detect bread on picture. Main </w:t>
-      </w:r>
+        <w:t xml:space="preserve">If server is our system’s heart, then client is </w:t>
+      </w:r>
+      <w:proofErr w:type="gramStart"/>
       <w:r>
         <w:rPr>
           <w:lang w:val="en-AU"/>
         </w:rPr>
+        <w:t>it’s</w:t>
+      </w:r>
+      <w:proofErr w:type="gramEnd"/>
+      <w:r>
+        <w:rPr>
+          <w:lang w:val="en-AU"/>
+        </w:rPr>
+        <w:t xml:space="preserve"> eyes and mouth. It receive data from camera detect bread on picture. Main </w:t>
+      </w:r>
+      <w:proofErr w:type="gramStart"/>
+      <w:r>
+        <w:rPr>
+          <w:lang w:val="en-AU"/>
+        </w:rPr>
         <w:t>requirement</w:t>
       </w:r>
       <w:r>
         <w:rPr>
           <w:lang w:val="en-AU"/>
         </w:rPr>
-        <w:t xml:space="preserve">  -  to have </w:t>
+        <w:t xml:space="preserve">  -</w:t>
+      </w:r>
+      <w:proofErr w:type="gramEnd"/>
+      <w:r>
+        <w:rPr>
+          <w:lang w:val="en-AU"/>
+        </w:rPr>
+        <w:t xml:space="preserve">  to have </w:t>
       </w:r>
       <w:r>
         <w:rPr>
@@ -7064,11 +7349,33 @@
           <w:lang w:val="en-AU"/>
         </w:rPr>
       </w:pPr>
+      <w:proofErr w:type="gramStart"/>
       <w:r>
         <w:rPr>
           <w:lang w:val="en-AU"/>
         </w:rPr>
-        <w:t>Main functions of client is to operate wih visual data and cooperate with user. Also it has next functions:</w:t>
+        <w:t>Main functions of client is</w:t>
+      </w:r>
+      <w:proofErr w:type="gramEnd"/>
+      <w:r>
+        <w:rPr>
+          <w:lang w:val="en-AU"/>
+        </w:rPr>
+        <w:t xml:space="preserve"> to operate </w:t>
+      </w:r>
+      <w:proofErr w:type="spellStart"/>
+      <w:r>
+        <w:rPr>
+          <w:lang w:val="en-AU"/>
+        </w:rPr>
+        <w:t>wih</w:t>
+      </w:r>
+      <w:proofErr w:type="spellEnd"/>
+      <w:r>
+        <w:rPr>
+          <w:lang w:val="en-AU"/>
+        </w:rPr>
+        <w:t xml:space="preserve"> visual data and cooperate with user. Also it has next functions:</w:t>
       </w:r>
     </w:p>
     <w:p>
@@ -7186,7 +7493,21 @@
         <w:rPr>
           <w:lang w:val="en-AU" w:bidi="he-IL"/>
         </w:rPr>
-        <w:t>Client entity can be divided to  2 sub entities:</w:t>
+        <w:t xml:space="preserve">Client entity can be divided </w:t>
+      </w:r>
+      <w:proofErr w:type="gramStart"/>
+      <w:r>
+        <w:rPr>
+          <w:lang w:val="en-AU" w:bidi="he-IL"/>
+        </w:rPr>
+        <w:t>to  2</w:t>
+      </w:r>
+      <w:proofErr w:type="gramEnd"/>
+      <w:r>
+        <w:rPr>
+          <w:lang w:val="en-AU" w:bidi="he-IL"/>
+        </w:rPr>
+        <w:t xml:space="preserve"> sub entities:</w:t>
       </w:r>
     </w:p>
     <w:p>
@@ -7295,12 +7616,42 @@
           <w:lang w:val="en-AU" w:bidi="he-IL"/>
         </w:rPr>
       </w:pPr>
+      <w:proofErr w:type="gramStart"/>
       <w:r>
         <w:rPr>
           <w:lang w:val="en-AU" w:bidi="he-IL"/>
         </w:rPr>
-        <w:t>Pic 2.3. Client subEntities.</w:t>
-      </w:r>
+        <w:t>Pic 2.3.</w:t>
+      </w:r>
+      <w:proofErr w:type="gramEnd"/>
+      <w:r>
+        <w:rPr>
+          <w:lang w:val="en-AU" w:bidi="he-IL"/>
+        </w:rPr>
+        <w:t xml:space="preserve"> </w:t>
+      </w:r>
+      <w:proofErr w:type="gramStart"/>
+      <w:r>
+        <w:rPr>
+          <w:lang w:val="en-AU" w:bidi="he-IL"/>
+        </w:rPr>
+        <w:t xml:space="preserve">Client </w:t>
+      </w:r>
+      <w:proofErr w:type="spellStart"/>
+      <w:r>
+        <w:rPr>
+          <w:lang w:val="en-AU" w:bidi="he-IL"/>
+        </w:rPr>
+        <w:t>subEntities</w:t>
+      </w:r>
+      <w:proofErr w:type="spellEnd"/>
+      <w:r>
+        <w:rPr>
+          <w:lang w:val="en-AU" w:bidi="he-IL"/>
+        </w:rPr>
+        <w:t>.</w:t>
+      </w:r>
+      <w:proofErr w:type="gramEnd"/>
     </w:p>
     <w:p>
       <w:pPr>
@@ -7359,6 +7710,7 @@
           <w:szCs w:val="24"/>
         </w:rPr>
       </w:pPr>
+      <w:proofErr w:type="gramStart"/>
       <w:r>
         <w:rPr>
           <w:color w:val="0000FF"/>
@@ -7374,14 +7726,23 @@
           <w:sz w:val="24"/>
           <w:szCs w:val="24"/>
         </w:rPr>
-        <w:t xml:space="preserve">. </w:t>
-      </w:r>
+        <w:t>.</w:t>
+      </w:r>
+      <w:proofErr w:type="gramEnd"/>
       <w:r>
         <w:rPr>
           <w:color w:val="0000FF"/>
           <w:sz w:val="24"/>
           <w:szCs w:val="24"/>
         </w:rPr>
+        <w:t xml:space="preserve"> </w:t>
+      </w:r>
+      <w:r>
+        <w:rPr>
+          <w:color w:val="0000FF"/>
+          <w:sz w:val="24"/>
+          <w:szCs w:val="24"/>
+        </w:rPr>
         <w:t>Data Base</w:t>
       </w:r>
     </w:p>
@@ -7400,11 +7761,33 @@
           <w:lang w:val="en-AU"/>
         </w:rPr>
       </w:pPr>
+      <w:proofErr w:type="spellStart"/>
       <w:r>
         <w:rPr>
           <w:lang w:val="en-AU"/>
         </w:rPr>
-        <w:t>DataBase is simple collection of data wich consist of information about conveyor working, and let us operate with it, for example see statistic for last weak.</w:t>
+        <w:t>DataBase</w:t>
+      </w:r>
+      <w:proofErr w:type="spellEnd"/>
+      <w:r>
+        <w:rPr>
+          <w:lang w:val="en-AU"/>
+        </w:rPr>
+        <w:t xml:space="preserve"> is simple collection of data </w:t>
+      </w:r>
+      <w:proofErr w:type="spellStart"/>
+      <w:r>
+        <w:rPr>
+          <w:lang w:val="en-AU"/>
+        </w:rPr>
+        <w:t>wich</w:t>
+      </w:r>
+      <w:proofErr w:type="spellEnd"/>
+      <w:r>
+        <w:rPr>
+          <w:lang w:val="en-AU"/>
+        </w:rPr>
+        <w:t xml:space="preserve"> consist of information about conveyor working, and let us operate with it, for example see statistic for last weak.</w:t>
       </w:r>
     </w:p>
     <w:p>
@@ -7426,12 +7809,26 @@
         <w:rPr>
           <w:lang w:val="en-AU"/>
         </w:rPr>
-        <w:t>We use DataBase because operate with huge amount of information. Also we n</w:t>
-      </w:r>
+        <w:t xml:space="preserve">We use </w:t>
+      </w:r>
+      <w:proofErr w:type="spellStart"/>
       <w:r>
         <w:rPr>
           <w:lang w:val="en-AU"/>
         </w:rPr>
+        <w:t>DataBase</w:t>
+      </w:r>
+      <w:proofErr w:type="spellEnd"/>
+      <w:r>
+        <w:rPr>
+          <w:lang w:val="en-AU"/>
+        </w:rPr>
+        <w:t xml:space="preserve"> because operate with huge amount of information. Also we n</w:t>
+      </w:r>
+      <w:r>
+        <w:rPr>
+          <w:lang w:val="en-AU"/>
+        </w:rPr>
         <w:t>eed some systematization of last. DB has advantages in security, performance, systematization, functionality, portability, etc.</w:t>
       </w:r>
     </w:p>
@@ -7460,7 +7857,21 @@
         <w:rPr>
           <w:lang w:val="en-AU"/>
         </w:rPr>
-        <w:t xml:space="preserve">of DB : </w:t>
+        <w:t xml:space="preserve">of </w:t>
+      </w:r>
+      <w:proofErr w:type="gramStart"/>
+      <w:r>
+        <w:rPr>
+          <w:lang w:val="en-AU"/>
+        </w:rPr>
+        <w:t>DB :</w:t>
+      </w:r>
+      <w:proofErr w:type="gramEnd"/>
+      <w:r>
+        <w:rPr>
+          <w:lang w:val="en-AU"/>
+        </w:rPr>
+        <w:t xml:space="preserve"> </w:t>
       </w:r>
     </w:p>
     <w:p>
@@ -7912,6 +8323,7 @@
           <w:lang w:bidi="he-IL"/>
         </w:rPr>
       </w:pPr>
+      <w:proofErr w:type="gramStart"/>
       <w:r>
         <w:rPr>
           <w:iCs/>
@@ -7919,6 +8331,7 @@
         </w:rPr>
         <w:t>A description of the relationships of this entity with other entities.</w:t>
       </w:r>
+      <w:proofErr w:type="gramEnd"/>
       <w:r>
         <w:rPr>
           <w:iCs/>
@@ -7994,12 +8407,21 @@
           <w:lang w:bidi="he-IL"/>
         </w:rPr>
       </w:pPr>
+      <w:proofErr w:type="gramStart"/>
       <w:r>
         <w:rPr>
           <w:iCs/>
           <w:lang w:bidi="he-IL"/>
         </w:rPr>
-        <w:t>A description of the elements used by the entity that are external to the design. The resources attribute shall identify and describe all of the resources external to the design that are needed by this entity to perform its function. The interaction rules and methods for using the resource shall be specified by this attribute.</w:t>
+        <w:t>A description of the elements used by the entity that are external to the design.</w:t>
+      </w:r>
+      <w:proofErr w:type="gramEnd"/>
+      <w:r>
+        <w:rPr>
+          <w:iCs/>
+          <w:lang w:bidi="he-IL"/>
+        </w:rPr>
+        <w:t xml:space="preserve"> The resources attribute shall identify and describe all of the resources external to the design that are needed by this entity to perform its function. The interaction rules and methods for using the resource shall be specified by this attribute.</w:t>
       </w:r>
     </w:p>
     <w:p>
@@ -8243,7 +8665,21 @@
           <w:iCs/>
         </w:rPr>
         <w:lastRenderedPageBreak/>
-        <w:t>description settles the agreement among designers, programmers, and testers about how cooperating entities will interact. Each entity interface description should contain everything another designer or programmer needs to know to develop software that interacts with that entity. A clear description of entity interfaces is essential on a multiperson development for smooth integration and ease of maintenance.</w:t>
+        <w:t xml:space="preserve">description settles the agreement among designers, programmers, and testers about how cooperating entities will interact. Each entity interface description should contain everything another designer or programmer needs to know to develop software that interacts with that entity. A clear description of entity interfaces is essential on a </w:t>
+      </w:r>
+      <w:proofErr w:type="spellStart"/>
+      <w:r>
+        <w:rPr>
+          <w:iCs/>
+        </w:rPr>
+        <w:t>multiperson</w:t>
+      </w:r>
+      <w:proofErr w:type="spellEnd"/>
+      <w:r>
+        <w:rPr>
+          <w:iCs/>
+        </w:rPr>
+        <w:t xml:space="preserve"> development for smooth integration and ease of maintenance.</w:t>
       </w:r>
     </w:p>
     <w:p>
@@ -8579,7 +9015,21 @@
         <w:rPr>
           <w:iCs/>
         </w:rPr>
-        <w:t xml:space="preserve">There are many tools used to describe the details of design entities. Program design languages can be used to describe inputs, outputs, local data and the algorithm for an entity. Other common techniques for describing design entity logic include using metacode or structured English, or graphical methods such as </w:t>
+        <w:t xml:space="preserve">There are many tools used to describe the details of design entities. Program design languages can be used to describe inputs, outputs, local data and the algorithm for an entity. Other common techniques for describing design entity logic include using </w:t>
+      </w:r>
+      <w:proofErr w:type="spellStart"/>
+      <w:r>
+        <w:rPr>
+          <w:iCs/>
+        </w:rPr>
+        <w:t>metacode</w:t>
+      </w:r>
+      <w:proofErr w:type="spellEnd"/>
+      <w:r>
+        <w:rPr>
+          <w:iCs/>
+        </w:rPr>
+        <w:t xml:space="preserve"> or structured English, or graphical methods such as </w:t>
       </w:r>
       <w:r>
         <w:rPr>
@@ -8636,12 +9086,21 @@
           <w:lang w:bidi="he-IL"/>
         </w:rPr>
       </w:pPr>
+      <w:proofErr w:type="gramStart"/>
       <w:r>
         <w:rPr>
           <w:iCs/>
           <w:lang w:bidi="he-IL"/>
         </w:rPr>
-        <w:t>A description of the rules used by the entity to achieve its function. The processing attribute shall describe the algorithm used by the entity to perform a specific task and shall include contingencies. This description is a refinement of the function attributes. It is the most detailed level of refinement for this entity.</w:t>
+        <w:t>A description of the rules used by the entity to achieve its function.</w:t>
+      </w:r>
+      <w:proofErr w:type="gramEnd"/>
+      <w:r>
+        <w:rPr>
+          <w:iCs/>
+          <w:lang w:bidi="he-IL"/>
+        </w:rPr>
+        <w:t xml:space="preserve"> The processing attribute shall describe the algorithm used by the entity to perform a specific task and shall include contingencies. This description is a refinement of the function attributes. It is the most detailed level of refinement for this entity.</w:t>
       </w:r>
     </w:p>
     <w:p>
@@ -8702,12 +9161,21 @@
           <w:lang w:bidi="he-IL"/>
         </w:rPr>
       </w:pPr>
+      <w:proofErr w:type="gramStart"/>
       <w:r>
         <w:rPr>
           <w:iCs/>
           <w:lang w:bidi="he-IL"/>
         </w:rPr>
-        <w:t>A description of data elements internal to the entity.  The data attribute shall describe the method of representation, initial values, use, semantics, format, and acceptable values of internal data.</w:t>
+        <w:t>A description of data elements internal to the entity.</w:t>
+      </w:r>
+      <w:proofErr w:type="gramEnd"/>
+      <w:r>
+        <w:rPr>
+          <w:iCs/>
+          <w:lang w:bidi="he-IL"/>
+        </w:rPr>
+        <w:t xml:space="preserve">  The data attribute shall describe the method of representation, initial values, use, semantics, format, and acceptable values of internal data.</w:t>
       </w:r>
     </w:p>
     <w:p>
@@ -8872,7 +9340,23 @@
           <w:iCs/>
           <w:lang w:bidi="he-IL"/>
         </w:rPr>
-        <w:t xml:space="preserve">Describe the software packages including exes, DLLs, COM / DCOM objects Corba Installs and similar. It is important to specify what components run on which hardware. </w:t>
+        <w:t xml:space="preserve">Describe the software packages including exes, DLLs, COM / DCOM objects </w:t>
+      </w:r>
+      <w:proofErr w:type="spellStart"/>
+      <w:r>
+        <w:rPr>
+          <w:iCs/>
+          <w:lang w:bidi="he-IL"/>
+        </w:rPr>
+        <w:t>Corba</w:t>
+      </w:r>
+      <w:proofErr w:type="spellEnd"/>
+      <w:r>
+        <w:rPr>
+          <w:iCs/>
+          <w:lang w:bidi="he-IL"/>
+        </w:rPr>
+        <w:t xml:space="preserve"> Installs and similar. It is important to specify what components run on which hardware. </w:t>
       </w:r>
     </w:p>
     <w:p>
@@ -9261,7 +9745,7 @@
         <w:noProof/>
         <w:lang w:val="en-US"/>
       </w:rPr>
-      <w:t>7</w:t>
+      <w:t>10</w:t>
     </w:r>
     <w:r>
       <w:rPr>

</xml_diff>